<commit_message>
feat/docs/index and state of the art
</commit_message>
<xml_diff>
--- a/docs/Progettazione e sviluppo applicazione web in ambiente containerizzato.docx
+++ b/docs/Progettazione e sviluppo applicazione web in ambiente containerizzato.docx
@@ -1,10 +1,10 @@
 
 <file path=word/document.xml><?xml version="1.0" encoding="utf-8"?>
-<w:document xmlns:wpc="http://schemas.microsoft.com/office/word/2010/wordprocessingCanvas" xmlns:mc="http://schemas.openxmlformats.org/markup-compatibility/2006" xmlns:o="urn:schemas-microsoft-com:office:office" xmlns:r="http://schemas.openxmlformats.org/officeDocument/2006/relationships" xmlns:m="http://schemas.openxmlformats.org/officeDocument/2006/math" xmlns:v="urn:schemas-microsoft-com:vml" xmlns:wp14="http://schemas.microsoft.com/office/word/2010/wordprocessingDrawing" xmlns:wp="http://schemas.openxmlformats.org/drawingml/2006/wordprocessingDrawing" xmlns:w10="urn:schemas-microsoft-com:office:word" xmlns:w="http://schemas.openxmlformats.org/wordprocessingml/2006/main" xmlns:w14="http://schemas.microsoft.com/office/word/2010/wordml" xmlns:w15="http://schemas.microsoft.com/office/word/2012/wordml" xmlns:wpg="http://schemas.microsoft.com/office/word/2010/wordprocessingGroup" xmlns:wpi="http://schemas.microsoft.com/office/word/2010/wordprocessingInk" xmlns:wne="http://schemas.microsoft.com/office/word/2006/wordml" xmlns:wps="http://schemas.microsoft.com/office/word/2010/wordprocessingShape" mc:Ignorable="w14 w15 wp14">
+<w:document xmlns:wpc="http://schemas.microsoft.com/office/word/2010/wordprocessingCanvas" xmlns:cx="http://schemas.microsoft.com/office/drawing/2014/chartex" xmlns:cx1="http://schemas.microsoft.com/office/drawing/2015/9/8/chartex" xmlns:cx2="http://schemas.microsoft.com/office/drawing/2015/10/21/chartex" xmlns:cx3="http://schemas.microsoft.com/office/drawing/2016/5/9/chartex" xmlns:cx4="http://schemas.microsoft.com/office/drawing/2016/5/10/chartex" xmlns:cx5="http://schemas.microsoft.com/office/drawing/2016/5/11/chartex" xmlns:cx6="http://schemas.microsoft.com/office/drawing/2016/5/12/chartex" xmlns:cx7="http://schemas.microsoft.com/office/drawing/2016/5/13/chartex" xmlns:cx8="http://schemas.microsoft.com/office/drawing/2016/5/14/chartex" xmlns:mc="http://schemas.openxmlformats.org/markup-compatibility/2006" xmlns:aink="http://schemas.microsoft.com/office/drawing/2016/ink" xmlns:am3d="http://schemas.microsoft.com/office/drawing/2017/model3d" xmlns:o="urn:schemas-microsoft-com:office:office" xmlns:oel="http://schemas.microsoft.com/office/2019/extlst" xmlns:r="http://schemas.openxmlformats.org/officeDocument/2006/relationships" xmlns:m="http://schemas.openxmlformats.org/officeDocument/2006/math" xmlns:v="urn:schemas-microsoft-com:vml" xmlns:wp14="http://schemas.microsoft.com/office/word/2010/wordprocessingDrawing" xmlns:wp="http://schemas.openxmlformats.org/drawingml/2006/wordprocessingDrawing" xmlns:w10="urn:schemas-microsoft-com:office:word" xmlns:w="http://schemas.openxmlformats.org/wordprocessingml/2006/main" xmlns:w14="http://schemas.microsoft.com/office/word/2010/wordml" xmlns:w15="http://schemas.microsoft.com/office/word/2012/wordml" xmlns:w16cex="http://schemas.microsoft.com/office/word/2018/wordml/cex" xmlns:w16cid="http://schemas.microsoft.com/office/word/2016/wordml/cid" xmlns:w16="http://schemas.microsoft.com/office/word/2018/wordml" xmlns:w16du="http://schemas.microsoft.com/office/word/2023/wordml/word16du" xmlns:w16sdtdh="http://schemas.microsoft.com/office/word/2020/wordml/sdtdatahash" xmlns:w16se="http://schemas.microsoft.com/office/word/2015/wordml/symex" xmlns:wpg="http://schemas.microsoft.com/office/word/2010/wordprocessingGroup" xmlns:wpi="http://schemas.microsoft.com/office/word/2010/wordprocessingInk" xmlns:wne="http://schemas.microsoft.com/office/word/2006/wordml" xmlns:wps="http://schemas.microsoft.com/office/word/2010/wordprocessingShape" mc:Ignorable="w14 w15 w16se w16cid w16 w16cex w16sdtdh wp14">
   <w:body>
     <w:p>
       <w:pPr>
-        <w:pStyle w:val="Titolo1"/>
+        <w:pStyle w:val="Heading1"/>
         <w:jc w:val="center"/>
         <w:rPr>
           <w:lang w:val="en-GB"/>
@@ -16,14 +16,12 @@
         </w:rPr>
         <w:t xml:space="preserve">Web application </w:t>
       </w:r>
-      <w:proofErr w:type="spellStart"/>
-      <w:r>
-        <w:rPr>
-          <w:lang w:val="en-GB"/>
-        </w:rPr>
-        <w:t>desinged</w:t>
-      </w:r>
-      <w:proofErr w:type="spellEnd"/>
+      <w:r>
+        <w:rPr>
+          <w:lang w:val="en-GB"/>
+        </w:rPr>
+        <w:t>designed</w:t>
+      </w:r>
       <w:r>
         <w:rPr>
           <w:lang w:val="en-GB"/>
@@ -33,7 +31,7 @@
     </w:p>
     <w:p>
       <w:pPr>
-        <w:pStyle w:val="Paragrafoelenco"/>
+        <w:pStyle w:val="ListParagraph"/>
         <w:numPr>
           <w:ilvl w:val="0"/>
           <w:numId w:val="1"/>
@@ -45,19 +43,31 @@
     </w:p>
     <w:p>
       <w:pPr>
-        <w:pStyle w:val="Paragrafoelenco"/>
+        <w:pStyle w:val="ListParagraph"/>
         <w:numPr>
           <w:ilvl w:val="0"/>
           <w:numId w:val="1"/>
         </w:numPr>
       </w:pPr>
       <w:r>
+        <w:t>State of the art</w:t>
+      </w:r>
+    </w:p>
+    <w:p>
+      <w:pPr>
+        <w:pStyle w:val="ListParagraph"/>
+        <w:numPr>
+          <w:ilvl w:val="0"/>
+          <w:numId w:val="1"/>
+        </w:numPr>
+      </w:pPr>
+      <w:r>
         <w:t>Architecture</w:t>
       </w:r>
     </w:p>
     <w:p>
       <w:pPr>
-        <w:pStyle w:val="Paragrafoelenco"/>
+        <w:pStyle w:val="ListParagraph"/>
         <w:numPr>
           <w:ilvl w:val="1"/>
           <w:numId w:val="1"/>
@@ -69,7 +79,7 @@
     </w:p>
     <w:p>
       <w:pPr>
-        <w:pStyle w:val="Paragrafoelenco"/>
+        <w:pStyle w:val="ListParagraph"/>
         <w:numPr>
           <w:ilvl w:val="2"/>
           <w:numId w:val="1"/>
@@ -81,41 +91,37 @@
     </w:p>
     <w:p>
       <w:pPr>
-        <w:pStyle w:val="Paragrafoelenco"/>
+        <w:pStyle w:val="ListParagraph"/>
         <w:numPr>
           <w:ilvl w:val="1"/>
           <w:numId w:val="1"/>
         </w:numPr>
       </w:pPr>
-      <w:proofErr w:type="spellStart"/>
       <w:r>
         <w:t>Micorservi</w:t>
       </w:r>
       <w:r>
         <w:t>ces</w:t>
       </w:r>
-      <w:proofErr w:type="spellEnd"/>
-    </w:p>
-    <w:p>
-      <w:pPr>
-        <w:pStyle w:val="Paragrafoelenco"/>
+    </w:p>
+    <w:p>
+      <w:pPr>
+        <w:pStyle w:val="ListParagraph"/>
         <w:numPr>
           <w:ilvl w:val="1"/>
           <w:numId w:val="1"/>
         </w:numPr>
       </w:pPr>
-      <w:proofErr w:type="spellStart"/>
       <w:r>
         <w:t>Monolithic</w:t>
       </w:r>
-      <w:proofErr w:type="spellEnd"/>
       <w:r>
         <w:t xml:space="preserve"> Service</w:t>
       </w:r>
     </w:p>
     <w:p>
       <w:pPr>
-        <w:pStyle w:val="Paragrafoelenco"/>
+        <w:pStyle w:val="ListParagraph"/>
         <w:numPr>
           <w:ilvl w:val="0"/>
           <w:numId w:val="1"/>
@@ -127,43 +133,31 @@
     </w:p>
     <w:p>
       <w:pPr>
-        <w:pStyle w:val="Paragrafoelenco"/>
+        <w:pStyle w:val="ListParagraph"/>
         <w:numPr>
           <w:ilvl w:val="1"/>
           <w:numId w:val="1"/>
         </w:numPr>
       </w:pPr>
-      <w:proofErr w:type="spellStart"/>
       <w:r>
         <w:t>Kubernetes</w:t>
       </w:r>
-      <w:proofErr w:type="spellEnd"/>
-    </w:p>
-    <w:p>
-      <w:pPr>
-        <w:pStyle w:val="Paragrafoelenco"/>
+    </w:p>
+    <w:p>
+      <w:pPr>
+        <w:pStyle w:val="ListParagraph"/>
         <w:numPr>
           <w:ilvl w:val="1"/>
           <w:numId w:val="1"/>
         </w:numPr>
       </w:pPr>
-      <w:proofErr w:type="spellStart"/>
-      <w:r>
-        <w:t>Helm</w:t>
-      </w:r>
-      <w:proofErr w:type="spellEnd"/>
-      <w:r>
-        <w:t xml:space="preserve"> </w:t>
-      </w:r>
-      <w:proofErr w:type="spellStart"/>
-      <w:r>
-        <w:t>Charts</w:t>
-      </w:r>
-      <w:proofErr w:type="spellEnd"/>
-    </w:p>
-    <w:p>
-      <w:pPr>
-        <w:pStyle w:val="Paragrafoelenco"/>
+      <w:r>
+        <w:t>Helm Charts</w:t>
+      </w:r>
+    </w:p>
+    <w:p>
+      <w:pPr>
+        <w:pStyle w:val="ListParagraph"/>
         <w:numPr>
           <w:ilvl w:val="1"/>
           <w:numId w:val="1"/>
@@ -178,66 +172,43 @@
     </w:p>
     <w:p>
       <w:pPr>
-        <w:pStyle w:val="Paragrafoelenco"/>
+        <w:pStyle w:val="ListParagraph"/>
         <w:numPr>
           <w:ilvl w:val="2"/>
           <w:numId w:val="1"/>
         </w:numPr>
       </w:pPr>
       <w:r>
-        <w:t xml:space="preserve">Spring </w:t>
-      </w:r>
-      <w:proofErr w:type="spellStart"/>
-      <w:r>
-        <w:t>Boot</w:t>
-      </w:r>
-      <w:proofErr w:type="spellEnd"/>
-    </w:p>
-    <w:p>
-      <w:pPr>
-        <w:pStyle w:val="Paragrafoelenco"/>
+        <w:t>Spring Boot</w:t>
+      </w:r>
+    </w:p>
+    <w:p>
+      <w:pPr>
+        <w:pStyle w:val="ListParagraph"/>
         <w:numPr>
           <w:ilvl w:val="2"/>
           <w:numId w:val="1"/>
         </w:numPr>
       </w:pPr>
-      <w:proofErr w:type="spellStart"/>
-      <w:r>
-        <w:t>JBoss</w:t>
-      </w:r>
-      <w:proofErr w:type="spellEnd"/>
-      <w:r>
-        <w:t xml:space="preserve"> (?) </w:t>
-      </w:r>
-      <w:proofErr w:type="spellStart"/>
-      <w:r>
-        <w:t>WildFly</w:t>
-      </w:r>
-      <w:proofErr w:type="spellEnd"/>
-      <w:r>
-        <w:t>(?)</w:t>
-      </w:r>
-    </w:p>
-    <w:p>
-      <w:pPr>
-        <w:pStyle w:val="Paragrafoelenco"/>
+      <w:r>
+        <w:t>JBoss (?) WildFly(?)</w:t>
+      </w:r>
+    </w:p>
+    <w:p>
+      <w:pPr>
+        <w:pStyle w:val="ListParagraph"/>
         <w:numPr>
           <w:ilvl w:val="1"/>
           <w:numId w:val="1"/>
         </w:numPr>
       </w:pPr>
-      <w:proofErr w:type="spellStart"/>
-      <w:r>
-        <w:t>React</w:t>
-      </w:r>
-      <w:proofErr w:type="spellEnd"/>
-      <w:r>
-        <w:t xml:space="preserve"> JS</w:t>
-      </w:r>
-    </w:p>
-    <w:p>
-      <w:pPr>
-        <w:pStyle w:val="Paragrafoelenco"/>
+      <w:r>
+        <w:t>React JS</w:t>
+      </w:r>
+    </w:p>
+    <w:p>
+      <w:pPr>
+        <w:pStyle w:val="ListParagraph"/>
         <w:numPr>
           <w:ilvl w:val="1"/>
           <w:numId w:val="1"/>
@@ -249,24 +220,19 @@
     </w:p>
     <w:p>
       <w:pPr>
-        <w:pStyle w:val="Paragrafoelenco"/>
+        <w:pStyle w:val="ListParagraph"/>
         <w:numPr>
           <w:ilvl w:val="1"/>
           <w:numId w:val="1"/>
         </w:numPr>
       </w:pPr>
-      <w:proofErr w:type="spellStart"/>
-      <w:r>
-        <w:t>Relational</w:t>
-      </w:r>
-      <w:proofErr w:type="spellEnd"/>
-      <w:r>
-        <w:t xml:space="preserve"> Database</w:t>
-      </w:r>
-    </w:p>
-    <w:p>
-      <w:pPr>
-        <w:pStyle w:val="Paragrafoelenco"/>
+      <w:r>
+        <w:t>Relational Database</w:t>
+      </w:r>
+    </w:p>
+    <w:p>
+      <w:pPr>
+        <w:pStyle w:val="ListParagraph"/>
         <w:numPr>
           <w:ilvl w:val="0"/>
           <w:numId w:val="1"/>
@@ -278,7 +244,7 @@
     </w:p>
     <w:p>
       <w:pPr>
-        <w:pStyle w:val="Paragrafoelenco"/>
+        <w:pStyle w:val="ListParagraph"/>
         <w:numPr>
           <w:ilvl w:val="1"/>
           <w:numId w:val="1"/>
@@ -290,7 +256,7 @@
     </w:p>
     <w:p>
       <w:pPr>
-        <w:pStyle w:val="Paragrafoelenco"/>
+        <w:pStyle w:val="ListParagraph"/>
         <w:numPr>
           <w:ilvl w:val="2"/>
           <w:numId w:val="1"/>
@@ -308,158 +274,115 @@
     </w:p>
     <w:p>
       <w:pPr>
-        <w:pStyle w:val="Paragrafoelenco"/>
+        <w:pStyle w:val="ListParagraph"/>
         <w:numPr>
           <w:ilvl w:val="1"/>
           <w:numId w:val="1"/>
         </w:numPr>
       </w:pPr>
       <w:r>
-        <w:t xml:space="preserve">Login </w:t>
-      </w:r>
-      <w:proofErr w:type="spellStart"/>
-      <w:r>
-        <w:t>using</w:t>
-      </w:r>
-      <w:proofErr w:type="spellEnd"/>
-      <w:r>
-        <w:t xml:space="preserve"> JWT</w:t>
-      </w:r>
-    </w:p>
-    <w:p>
-      <w:pPr>
-        <w:pStyle w:val="Paragrafoelenco"/>
+        <w:t>Login using JWT</w:t>
+      </w:r>
+    </w:p>
+    <w:p>
+      <w:pPr>
+        <w:pStyle w:val="ListParagraph"/>
         <w:numPr>
           <w:ilvl w:val="2"/>
           <w:numId w:val="1"/>
         </w:numPr>
       </w:pPr>
-      <w:proofErr w:type="spellStart"/>
       <w:r>
         <w:t>Realms</w:t>
       </w:r>
-      <w:proofErr w:type="spellEnd"/>
-    </w:p>
-    <w:p>
-      <w:pPr>
-        <w:pStyle w:val="Paragrafoelenco"/>
+    </w:p>
+    <w:p>
+      <w:pPr>
+        <w:pStyle w:val="ListParagraph"/>
         <w:numPr>
           <w:ilvl w:val="2"/>
           <w:numId w:val="1"/>
         </w:numPr>
       </w:pPr>
-      <w:proofErr w:type="spellStart"/>
       <w:r>
         <w:t>Roles</w:t>
       </w:r>
-      <w:proofErr w:type="spellEnd"/>
-    </w:p>
-    <w:p>
-      <w:pPr>
-        <w:pStyle w:val="Paragrafoelenco"/>
+    </w:p>
+    <w:p>
+      <w:pPr>
+        <w:pStyle w:val="ListParagraph"/>
         <w:numPr>
           <w:ilvl w:val="2"/>
           <w:numId w:val="1"/>
         </w:numPr>
       </w:pPr>
-      <w:proofErr w:type="spellStart"/>
       <w:r>
         <w:t>Claims</w:t>
       </w:r>
-      <w:proofErr w:type="spellEnd"/>
-    </w:p>
-    <w:p>
-      <w:pPr>
-        <w:pStyle w:val="Paragrafoelenco"/>
+    </w:p>
+    <w:p>
+      <w:pPr>
+        <w:pStyle w:val="ListParagraph"/>
         <w:numPr>
           <w:ilvl w:val="1"/>
           <w:numId w:val="1"/>
         </w:numPr>
       </w:pPr>
-      <w:proofErr w:type="spellStart"/>
       <w:r>
         <w:t>Keycloak</w:t>
       </w:r>
-      <w:proofErr w:type="spellEnd"/>
-    </w:p>
-    <w:p>
-      <w:pPr>
-        <w:pStyle w:val="Paragrafoelenco"/>
+    </w:p>
+    <w:p>
+      <w:pPr>
+        <w:pStyle w:val="ListParagraph"/>
         <w:numPr>
           <w:ilvl w:val="0"/>
           <w:numId w:val="1"/>
         </w:numPr>
       </w:pPr>
-      <w:proofErr w:type="spellStart"/>
-      <w:r>
-        <w:t>Devops</w:t>
-      </w:r>
-      <w:proofErr w:type="spellEnd"/>
-      <w:r>
-        <w:t xml:space="preserve"> – </w:t>
-      </w:r>
-      <w:proofErr w:type="spellStart"/>
-      <w:r>
-        <w:t>Continuous</w:t>
-      </w:r>
-      <w:proofErr w:type="spellEnd"/>
-      <w:r>
-        <w:t xml:space="preserve"> </w:t>
-      </w:r>
-      <w:proofErr w:type="spellStart"/>
-      <w:r>
-        <w:t>integration</w:t>
-      </w:r>
-      <w:proofErr w:type="spellEnd"/>
-    </w:p>
-    <w:p>
-      <w:pPr>
-        <w:pStyle w:val="Paragrafoelenco"/>
+      <w:r>
+        <w:t>Devops – Continuous integration</w:t>
+      </w:r>
+    </w:p>
+    <w:p>
+      <w:pPr>
+        <w:pStyle w:val="ListParagraph"/>
         <w:numPr>
           <w:ilvl w:val="0"/>
           <w:numId w:val="1"/>
         </w:numPr>
       </w:pPr>
       <w:r>
-        <w:t xml:space="preserve">Unit </w:t>
-      </w:r>
-      <w:proofErr w:type="spellStart"/>
-      <w:r>
-        <w:t>testing</w:t>
-      </w:r>
-      <w:proofErr w:type="spellEnd"/>
-    </w:p>
-    <w:p>
-      <w:pPr>
-        <w:pStyle w:val="Paragrafoelenco"/>
+        <w:t>Unit testing</w:t>
+      </w:r>
+    </w:p>
+    <w:p>
+      <w:pPr>
+        <w:pStyle w:val="ListParagraph"/>
         <w:numPr>
           <w:ilvl w:val="1"/>
           <w:numId w:val="1"/>
         </w:numPr>
       </w:pPr>
-      <w:proofErr w:type="spellStart"/>
       <w:r>
         <w:t>JUnit</w:t>
       </w:r>
-      <w:proofErr w:type="spellEnd"/>
-    </w:p>
-    <w:p>
-      <w:pPr>
-        <w:pStyle w:val="Paragrafoelenco"/>
+    </w:p>
+    <w:p>
+      <w:pPr>
+        <w:pStyle w:val="ListParagraph"/>
         <w:numPr>
           <w:ilvl w:val="1"/>
           <w:numId w:val="1"/>
         </w:numPr>
       </w:pPr>
-      <w:proofErr w:type="spellStart"/>
       <w:r>
         <w:t>Cypress</w:t>
       </w:r>
-      <w:proofErr w:type="spellEnd"/>
-    </w:p>
-    <w:p>
-      <w:pPr>
-        <w:pStyle w:val="Paragrafoelenco"/>
+    </w:p>
+    <w:p>
+      <w:pPr>
+        <w:pStyle w:val="ListParagraph"/>
         <w:numPr>
           <w:ilvl w:val="0"/>
           <w:numId w:val="1"/>
@@ -471,57 +394,46 @@
     </w:p>
     <w:p>
       <w:pPr>
-        <w:pStyle w:val="Paragrafoelenco"/>
+        <w:pStyle w:val="ListParagraph"/>
         <w:numPr>
           <w:ilvl w:val="1"/>
           <w:numId w:val="1"/>
         </w:numPr>
       </w:pPr>
-      <w:proofErr w:type="spellStart"/>
       <w:r>
         <w:t>Scrum</w:t>
       </w:r>
-      <w:proofErr w:type="spellEnd"/>
-    </w:p>
-    <w:p>
-      <w:pPr>
-        <w:pStyle w:val="Paragrafoelenco"/>
+    </w:p>
+    <w:p>
+      <w:pPr>
+        <w:pStyle w:val="ListParagraph"/>
         <w:numPr>
           <w:ilvl w:val="0"/>
           <w:numId w:val="1"/>
         </w:numPr>
       </w:pPr>
-      <w:proofErr w:type="spellStart"/>
       <w:r>
         <w:t>Benchmarks</w:t>
       </w:r>
-      <w:proofErr w:type="spellEnd"/>
-    </w:p>
-    <w:p>
-      <w:pPr>
-        <w:pStyle w:val="Paragrafoelenco"/>
+    </w:p>
+    <w:p>
+      <w:pPr>
+        <w:pStyle w:val="ListParagraph"/>
         <w:numPr>
           <w:ilvl w:val="1"/>
           <w:numId w:val="1"/>
         </w:numPr>
       </w:pPr>
-      <w:proofErr w:type="spellStart"/>
       <w:r>
         <w:t>Scalability</w:t>
       </w:r>
-      <w:proofErr w:type="spellEnd"/>
-      <w:r>
-        <w:t xml:space="preserve"> </w:t>
-      </w:r>
-      <w:proofErr w:type="spellStart"/>
-      <w:r>
-        <w:t>definition</w:t>
-      </w:r>
-      <w:proofErr w:type="spellEnd"/>
-    </w:p>
-    <w:p>
-      <w:pPr>
-        <w:pStyle w:val="Paragrafoelenco"/>
+      <w:r>
+        <w:t xml:space="preserve"> definition</w:t>
+      </w:r>
+    </w:p>
+    <w:p>
+      <w:pPr>
+        <w:pStyle w:val="ListParagraph"/>
         <w:numPr>
           <w:ilvl w:val="1"/>
           <w:numId w:val="1"/>
@@ -541,20 +453,12 @@
         <w:rPr>
           <w:lang w:val="en-GB"/>
         </w:rPr>
-        <w:t xml:space="preserve"> Bus: Apache Kafka vs </w:t>
-      </w:r>
-      <w:proofErr w:type="spellStart"/>
-      <w:r>
-        <w:rPr>
-          <w:lang w:val="en-GB"/>
-        </w:rPr>
-        <w:t>Moquitto</w:t>
-      </w:r>
-      <w:proofErr w:type="spellEnd"/>
-    </w:p>
-    <w:p>
-      <w:pPr>
-        <w:pStyle w:val="Paragrafoelenco"/>
+        <w:t xml:space="preserve"> Bus: Apache Kafka vs Moquitto</w:t>
+      </w:r>
+    </w:p>
+    <w:p>
+      <w:pPr>
+        <w:pStyle w:val="ListParagraph"/>
         <w:numPr>
           <w:ilvl w:val="1"/>
           <w:numId w:val="1"/>
@@ -567,17 +471,12 @@
         <w:t>Services</w:t>
       </w:r>
       <w:r>
-        <w:t xml:space="preserve">: Micro vs </w:t>
-      </w:r>
-      <w:proofErr w:type="spellStart"/>
-      <w:r>
-        <w:t>Monolithic</w:t>
-      </w:r>
-      <w:proofErr w:type="spellEnd"/>
-    </w:p>
-    <w:p>
-      <w:pPr>
-        <w:pStyle w:val="Paragrafoelenco"/>
+        <w:t>: Micro vs Monolithic</w:t>
+      </w:r>
+    </w:p>
+    <w:p>
+      <w:pPr>
+        <w:pStyle w:val="ListParagraph"/>
         <w:numPr>
           <w:ilvl w:val="1"/>
           <w:numId w:val="1"/>
@@ -597,26 +496,12 @@
         <w:rPr>
           <w:lang w:val="en-GB"/>
         </w:rPr>
-        <w:t xml:space="preserve">: Influx vs </w:t>
-      </w:r>
-      <w:proofErr w:type="spellStart"/>
-      <w:r>
-        <w:rPr>
-          <w:lang w:val="en-GB"/>
-        </w:rPr>
-        <w:t>Redis</w:t>
-      </w:r>
-      <w:proofErr w:type="spellEnd"/>
-      <w:r>
-        <w:rPr>
-          <w:lang w:val="en-GB"/>
-        </w:rPr>
-        <w:t xml:space="preserve"> (?) vs Mongo (?)</w:t>
-      </w:r>
-    </w:p>
-    <w:p>
-      <w:pPr>
-        <w:pStyle w:val="Paragrafoelenco"/>
+        <w:t>: Influx vs Redis (?) vs Mongo (?)</w:t>
+      </w:r>
+    </w:p>
+    <w:p>
+      <w:pPr>
+        <w:pStyle w:val="ListParagraph"/>
         <w:numPr>
           <w:ilvl w:val="0"/>
           <w:numId w:val="1"/>
@@ -647,7 +532,7 @@
     </w:p>
     <w:p>
       <w:pPr>
-        <w:pStyle w:val="Titolo2"/>
+        <w:pStyle w:val="Heading2"/>
         <w:rPr>
           <w:lang w:val="en-GB"/>
         </w:rPr>
@@ -682,61 +567,127 @@
         <w:rPr>
           <w:lang w:val="en-GB"/>
         </w:rPr>
-        <w:t xml:space="preserve"> in </w:t>
-      </w:r>
-      <w:proofErr w:type="spellStart"/>
-      <w:r>
-        <w:rPr>
-          <w:lang w:val="en-GB"/>
-        </w:rPr>
-        <w:t>algoWatt</w:t>
-      </w:r>
-      <w:proofErr w:type="spellEnd"/>
+        <w:t xml:space="preserve"> in algoWatt s.p.a</w:t>
+      </w:r>
+      <w:r>
+        <w:rPr>
+          <w:lang w:val="en-GB"/>
+        </w:rPr>
+        <w:t>,</w:t>
+      </w:r>
+      <w:r>
+        <w:rPr>
+          <w:lang w:val="en-GB"/>
+        </w:rPr>
+        <w:t xml:space="preserve"> I was employed to develop a very complete web </w:t>
+      </w:r>
+      <w:r>
+        <w:rPr>
+          <w:lang w:val="en-GB"/>
+        </w:rPr>
+        <w:t>application that</w:t>
+      </w:r>
       <w:r>
         <w:rPr>
           <w:lang w:val="en-GB"/>
         </w:rPr>
         <w:t xml:space="preserve"> </w:t>
       </w:r>
-      <w:proofErr w:type="spellStart"/>
-      <w:r>
-        <w:rPr>
-          <w:lang w:val="en-GB"/>
-        </w:rPr>
-        <w:t>s.p.a</w:t>
-      </w:r>
-      <w:proofErr w:type="spellEnd"/>
-      <w:r>
-        <w:rPr>
-          <w:lang w:val="en-GB"/>
-        </w:rPr>
-        <w:t>,</w:t>
-      </w:r>
-      <w:r>
-        <w:rPr>
-          <w:lang w:val="en-GB"/>
-        </w:rPr>
-        <w:t xml:space="preserve"> I </w:t>
-      </w:r>
-      <w:proofErr w:type="gramStart"/>
-      <w:r>
-        <w:rPr>
-          <w:lang w:val="en-GB"/>
-        </w:rPr>
-        <w:t>was employed</w:t>
-      </w:r>
-      <w:proofErr w:type="gramEnd"/>
-      <w:r>
-        <w:rPr>
-          <w:lang w:val="en-GB"/>
-        </w:rPr>
-        <w:t xml:space="preserve"> to develop a very complete web </w:t>
-      </w:r>
-      <w:r>
-        <w:rPr>
-          <w:lang w:val="en-GB"/>
-        </w:rPr>
-        <w:t>application that</w:t>
+      <w:r>
+        <w:rPr>
+          <w:lang w:val="en-GB"/>
+        </w:rPr>
+        <w:t>were</w:t>
+      </w:r>
+      <w:r>
+        <w:rPr>
+          <w:lang w:val="en-GB"/>
+        </w:rPr>
+        <w:t xml:space="preserve"> built with</w:t>
+      </w:r>
+      <w:r>
+        <w:rPr>
+          <w:lang w:val="en-GB"/>
+        </w:rPr>
+        <w:t xml:space="preserve"> some of the advanced and challenging technologies </w:t>
+      </w:r>
+      <w:r>
+        <w:rPr>
+          <w:lang w:val="en-GB"/>
+        </w:rPr>
+        <w:t xml:space="preserve">that are </w:t>
+      </w:r>
+      <w:r>
+        <w:rPr>
+          <w:lang w:val="en-GB"/>
+        </w:rPr>
+        <w:t>currently used</w:t>
+      </w:r>
+      <w:r>
+        <w:rPr>
+          <w:lang w:val="en-GB"/>
+        </w:rPr>
+        <w:t xml:space="preserve"> in these contexts. In </w:t>
+      </w:r>
+      <w:r>
+        <w:rPr>
+          <w:lang w:val="en-GB"/>
+        </w:rPr>
+        <w:t xml:space="preserve">this </w:t>
+      </w:r>
+      <w:r>
+        <w:rPr>
+          <w:lang w:val="en-GB"/>
+        </w:rPr>
+        <w:t>experience,</w:t>
+      </w:r>
+      <w:r>
+        <w:rPr>
+          <w:lang w:val="en-GB"/>
+        </w:rPr>
+        <w:t xml:space="preserve"> I was involved in </w:t>
+      </w:r>
+      <w:r>
+        <w:rPr>
+          <w:lang w:val="en-GB"/>
+        </w:rPr>
+        <w:t xml:space="preserve">writing code for a </w:t>
+      </w:r>
+      <w:r>
+        <w:rPr>
+          <w:lang w:val="en-GB"/>
+        </w:rPr>
+        <w:t xml:space="preserve">large </w:t>
+      </w:r>
+      <w:r>
+        <w:rPr>
+          <w:lang w:val="en-GB"/>
+        </w:rPr>
+        <w:t>part</w:t>
+      </w:r>
+      <w:r>
+        <w:rPr>
+          <w:lang w:val="en-GB"/>
+        </w:rPr>
+        <w:t xml:space="preserve"> of the</w:t>
+      </w:r>
+      <w:r>
+        <w:rPr>
+          <w:lang w:val="en-GB"/>
+        </w:rPr>
+        <w:t xml:space="preserve"> components of the project</w:t>
+      </w:r>
+      <w:r>
+        <w:rPr>
+          <w:lang w:val="en-GB"/>
+        </w:rPr>
+        <w:t xml:space="preserve">, </w:t>
+      </w:r>
+      <w:r>
+        <w:rPr>
+          <w:lang w:val="en-GB"/>
+        </w:rPr>
+        <w:t>which</w:t>
       </w:r>
       <w:r>
         <w:rPr>
@@ -748,86 +699,13 @@
         <w:rPr>
           <w:lang w:val="en-GB"/>
         </w:rPr>
-        <w:t>were</w:t>
-      </w:r>
-      <w:r>
-        <w:rPr>
-          <w:lang w:val="en-GB"/>
-        </w:rPr>
-        <w:t xml:space="preserve"> built with</w:t>
-      </w:r>
-      <w:r>
-        <w:rPr>
-          <w:lang w:val="en-GB"/>
-        </w:rPr>
-        <w:t xml:space="preserve"> some of the advanced and challenging technologies currently used</w:t>
-      </w:r>
-      <w:r>
-        <w:rPr>
-          <w:lang w:val="en-GB"/>
-        </w:rPr>
-        <w:t xml:space="preserve"> in these contexts. In </w:t>
-      </w:r>
-      <w:r>
-        <w:rPr>
-          <w:lang w:val="en-GB"/>
-        </w:rPr>
-        <w:t xml:space="preserve">this </w:t>
-      </w:r>
-      <w:r>
-        <w:rPr>
-          <w:lang w:val="en-GB"/>
-        </w:rPr>
-        <w:t>experience,</w:t>
-      </w:r>
-      <w:r>
-        <w:rPr>
-          <w:lang w:val="en-GB"/>
-        </w:rPr>
-        <w:t xml:space="preserve"> I was involved in </w:t>
-      </w:r>
-      <w:r>
-        <w:rPr>
-          <w:lang w:val="en-GB"/>
-        </w:rPr>
-        <w:t xml:space="preserve">writing code for a </w:t>
-      </w:r>
-      <w:r>
-        <w:rPr>
-          <w:lang w:val="en-GB"/>
-        </w:rPr>
-        <w:t xml:space="preserve">large </w:t>
-      </w:r>
-      <w:r>
-        <w:rPr>
-          <w:lang w:val="en-GB"/>
-        </w:rPr>
-        <w:t>part</w:t>
-      </w:r>
-      <w:r>
-        <w:rPr>
-          <w:lang w:val="en-GB"/>
-        </w:rPr>
-        <w:t xml:space="preserve"> of the</w:t>
-      </w:r>
-      <w:r>
-        <w:rPr>
-          <w:lang w:val="en-GB"/>
-        </w:rPr>
-        <w:t xml:space="preserve"> components of the project</w:t>
-      </w:r>
-      <w:r>
-        <w:rPr>
-          <w:lang w:val="en-GB"/>
-        </w:rPr>
-        <w:t xml:space="preserve">, </w:t>
-      </w:r>
-      <w:proofErr w:type="gramStart"/>
-      <w:r>
-        <w:rPr>
-          <w:lang w:val="en-GB"/>
-        </w:rPr>
-        <w:t>which</w:t>
+        <w:t xml:space="preserve">I learned to </w:t>
+      </w:r>
+      <w:r>
+        <w:rPr>
+          <w:lang w:val="en-GB"/>
+        </w:rPr>
+        <w:t>manage,</w:t>
       </w:r>
       <w:r>
         <w:rPr>
@@ -839,38 +717,13 @@
         <w:rPr>
           <w:lang w:val="en-GB"/>
         </w:rPr>
-        <w:t xml:space="preserve">I learned to </w:t>
-      </w:r>
-      <w:r>
-        <w:rPr>
-          <w:lang w:val="en-GB"/>
-        </w:rPr>
-        <w:t>manage</w:t>
-      </w:r>
-      <w:r>
-        <w:rPr>
-          <w:lang w:val="en-GB"/>
-        </w:rPr>
-        <w:t xml:space="preserve"> </w:t>
-      </w:r>
-      <w:r>
-        <w:rPr>
-          <w:lang w:val="en-GB"/>
-        </w:rPr>
         <w:t>and which enriched</w:t>
       </w:r>
       <w:r>
         <w:rPr>
           <w:lang w:val="en-GB"/>
         </w:rPr>
-        <w:t xml:space="preserve"> my knowledge</w:t>
-      </w:r>
-      <w:proofErr w:type="gramEnd"/>
-      <w:r>
-        <w:rPr>
-          <w:lang w:val="en-GB"/>
-        </w:rPr>
-        <w:t xml:space="preserve">. </w:t>
+        <w:t xml:space="preserve"> my knowledge. </w:t>
       </w:r>
       <w:r>
         <w:rPr>
@@ -939,7 +792,195 @@
         <w:rPr>
           <w:lang w:val="en-GB"/>
         </w:rPr>
-        <w:t xml:space="preserve"> For this last point was strictly necessary the use of a </w:t>
+        <w:t xml:space="preserve"> </w:t>
+      </w:r>
+    </w:p>
+    <w:p>
+      <w:pPr>
+        <w:rPr>
+          <w:lang w:val="en-GB"/>
+        </w:rPr>
+      </w:pPr>
+      <w:r>
+        <w:rPr>
+          <w:lang w:val="en-GB"/>
+        </w:rPr>
+        <w:t>My project relied on two main software for the deployment of all the component of the web application, which are Kubernetes</w:t>
+      </w:r>
+      <w:r>
+        <w:rPr>
+          <w:lang w:val="en-GB"/>
+        </w:rPr>
+        <w:t xml:space="preserve"> and Hel</w:t>
+      </w:r>
+      <w:r>
+        <w:rPr>
+          <w:lang w:val="en-GB"/>
+        </w:rPr>
+        <w:t>m</w:t>
+      </w:r>
+      <w:r>
+        <w:rPr>
+          <w:lang w:val="en-GB"/>
+        </w:rPr>
+        <w:t xml:space="preserve">. </w:t>
+      </w:r>
+      <w:r>
+        <w:rPr>
+          <w:lang w:val="en-GB"/>
+        </w:rPr>
+        <w:t xml:space="preserve">The components are deployed using different technologies such as React, Spring Boot and Python. Some crucial containers are Kafka, which is the chosen streaming bus, Grafana and Prometheus. </w:t>
+      </w:r>
+      <w:r>
+        <w:rPr>
+          <w:lang w:val="en-GB"/>
+        </w:rPr>
+        <w:t>Other two important containers are MySql and InfluxDb, that are both databases, and they are used to store the data of the web application.</w:t>
+      </w:r>
+    </w:p>
+    <w:p>
+      <w:pPr>
+        <w:rPr>
+          <w:lang w:val="en-GB"/>
+        </w:rPr>
+      </w:pPr>
+      <w:r>
+        <w:rPr>
+          <w:lang w:val="en-GB"/>
+        </w:rPr>
+        <w:t xml:space="preserve">Kubernetes is a </w:t>
+      </w:r>
+      <w:r>
+        <w:rPr>
+          <w:lang w:val="en-GB"/>
+        </w:rPr>
+        <w:t xml:space="preserve">widely used software created by Google, who set it open source in 2014. Some of the biggest companies who use Kubernetes together with Helm are, of course, Google, Spotify, The New York </w:t>
+      </w:r>
+      <w:r>
+        <w:rPr>
+          <w:lang w:val="en-GB"/>
+        </w:rPr>
+        <w:t>Times,</w:t>
+      </w:r>
+      <w:r>
+        <w:rPr>
+          <w:lang w:val="en-GB"/>
+        </w:rPr>
+        <w:t xml:space="preserve"> and Adidas. </w:t>
+      </w:r>
+      <w:r>
+        <w:rPr>
+          <w:lang w:val="en-GB"/>
+        </w:rPr>
+        <w:t xml:space="preserve">The Java framework Spring Boot is widely used by the biggest companies like Netflix, </w:t>
+      </w:r>
+      <w:r>
+        <w:rPr>
+          <w:lang w:val="en-GB"/>
+        </w:rPr>
+        <w:t>Udemy</w:t>
+      </w:r>
+      <w:r>
+        <w:rPr>
+          <w:lang w:val="en-GB"/>
+        </w:rPr>
+        <w:t xml:space="preserve"> and Trivago due to his security, </w:t>
+      </w:r>
+      <w:r>
+        <w:rPr>
+          <w:lang w:val="en-GB"/>
+        </w:rPr>
+        <w:t>scalability,</w:t>
+      </w:r>
+      <w:r>
+        <w:rPr>
+          <w:lang w:val="en-GB"/>
+        </w:rPr>
+        <w:t xml:space="preserve"> and simplicity. </w:t>
+      </w:r>
+      <w:r>
+        <w:rPr>
+          <w:lang w:val="en-GB"/>
+        </w:rPr>
+        <w:t xml:space="preserve">Python, instead, is even more used than Spring Boot, especially in Data Science due to the simplicity in reading and writing code. Some big companies that use Python are Wikipedia, CERN, again Google and Spotify, Amazon, Meta, and NASA. Finally, React is a JavaScript library </w:t>
+      </w:r>
+      <w:r>
+        <w:rPr>
+          <w:lang w:val="en-GB"/>
+        </w:rPr>
+        <w:t>created</w:t>
+      </w:r>
+      <w:r>
+        <w:rPr>
+          <w:lang w:val="en-GB"/>
+        </w:rPr>
+        <w:t xml:space="preserve"> by Facebook </w:t>
+      </w:r>
+      <w:r>
+        <w:rPr>
+          <w:lang w:val="en-GB"/>
+        </w:rPr>
+        <w:t xml:space="preserve">back in 2011 and it’s use by obviously Meta, Netflix, AirBnB, and Dropbox. Speaking about Databases, for first let’s look to MySql, it’s a consolidated DBMS based on SQL and used by Sony, BBC, and Uber. Instead, InfluxDb used as a Time Series DataBase is widely used by many big companies like PayPal, Adobe, CERN, Cisco, and </w:t>
+      </w:r>
+      <w:r>
+        <w:rPr>
+          <w:lang w:val="en-GB"/>
+        </w:rPr>
+        <w:t>much more.</w:t>
+      </w:r>
+    </w:p>
+    <w:p>
+      <w:pPr>
+        <w:rPr>
+          <w:lang w:val="en-GB"/>
+        </w:rPr>
+      </w:pPr>
+      <w:r>
+        <w:rPr>
+          <w:lang w:val="en-GB"/>
+        </w:rPr>
+        <w:t>In the end, in order to maintain a backup of all the files used in my project and keep track of the changes during the development, was used a Version control system call GitHub.</w:t>
+      </w:r>
+    </w:p>
+    <w:p>
+      <w:pPr>
+        <w:rPr>
+          <w:lang w:val="en-GB"/>
+        </w:rPr>
+      </w:pPr>
+      <w:r>
+        <w:rPr>
+          <w:lang w:val="en-GB"/>
+        </w:rPr>
+        <w:br w:type="page"/>
+      </w:r>
+    </w:p>
+    <w:p>
+      <w:pPr>
+        <w:pStyle w:val="Heading2"/>
+        <w:rPr>
+          <w:lang w:val="en-GB"/>
+        </w:rPr>
+      </w:pPr>
+      <w:r>
+        <w:rPr>
+          <w:lang w:val="en-GB"/>
+        </w:rPr>
+        <w:lastRenderedPageBreak/>
+        <w:t>State of the art</w:t>
+      </w:r>
+    </w:p>
+    <w:p>
+      <w:pPr>
+        <w:rPr>
+          <w:lang w:val="en-GB"/>
+        </w:rPr>
+      </w:pPr>
+      <w:r>
+        <w:rPr>
+          <w:lang w:val="en-GB"/>
+        </w:rPr>
+        <w:t xml:space="preserve">My work is divided in two branches that I can identify as </w:t>
       </w:r>
       <w:r>
         <w:rPr>
@@ -947,48 +988,13 @@
           <w:bCs/>
           <w:lang w:val="en-GB"/>
         </w:rPr>
-        <w:t>Version control service</w:t>
-      </w:r>
-      <w:r>
-        <w:rPr>
-          <w:lang w:val="en-GB"/>
-        </w:rPr>
-        <w:t>.</w:t>
-      </w:r>
-    </w:p>
-    <w:p>
-      <w:pPr>
-        <w:rPr>
-          <w:lang w:val="en-GB"/>
-        </w:rPr>
-      </w:pPr>
-      <w:r>
-        <w:rPr>
-          <w:lang w:val="en-GB"/>
-        </w:rPr>
-        <w:t xml:space="preserve">My work </w:t>
-      </w:r>
-      <w:proofErr w:type="gramStart"/>
-      <w:r>
-        <w:rPr>
-          <w:lang w:val="en-GB"/>
-        </w:rPr>
-        <w:t>is divid</w:t>
-      </w:r>
-      <w:bookmarkStart w:id="0" w:name="_GoBack"/>
-      <w:bookmarkEnd w:id="0"/>
-      <w:r>
-        <w:rPr>
-          <w:lang w:val="en-GB"/>
-        </w:rPr>
-        <w:t>ed</w:t>
-      </w:r>
-      <w:proofErr w:type="gramEnd"/>
-      <w:r>
-        <w:rPr>
-          <w:lang w:val="en-GB"/>
-        </w:rPr>
-        <w:t xml:space="preserve"> in two branches that I can identify as </w:t>
+        <w:t>Backend</w:t>
+      </w:r>
+      <w:r>
+        <w:rPr>
+          <w:lang w:val="en-GB"/>
+        </w:rPr>
+        <w:t xml:space="preserve"> and </w:t>
       </w:r>
       <w:r>
         <w:rPr>
@@ -996,13 +1002,37 @@
           <w:bCs/>
           <w:lang w:val="en-GB"/>
         </w:rPr>
-        <w:t>Backend</w:t>
-      </w:r>
-      <w:r>
-        <w:rPr>
-          <w:lang w:val="en-GB"/>
-        </w:rPr>
-        <w:t xml:space="preserve"> and </w:t>
+        <w:t>Frontend</w:t>
+      </w:r>
+      <w:r>
+        <w:rPr>
+          <w:lang w:val="en-GB"/>
+        </w:rPr>
+        <w:t xml:space="preserve">, </w:t>
+      </w:r>
+      <w:r>
+        <w:rPr>
+          <w:lang w:val="en-GB"/>
+        </w:rPr>
+        <w:t xml:space="preserve">connected each other via the streaming bus. The Backend </w:t>
+      </w:r>
+      <w:r>
+        <w:rPr>
+          <w:lang w:val="en-GB"/>
+        </w:rPr>
+        <w:t xml:space="preserve">is the </w:t>
+      </w:r>
+      <w:r>
+        <w:rPr>
+          <w:lang w:val="en-GB"/>
+        </w:rPr>
+        <w:t>part that</w:t>
+      </w:r>
+      <w:r>
+        <w:rPr>
+          <w:lang w:val="en-GB"/>
+        </w:rPr>
+        <w:t xml:space="preserve"> strictly operate with the IOT devices and collect data from them. Instead, the Frontend contains all the components dedicated to the interaction with the </w:t>
       </w:r>
       <w:r>
         <w:rPr>
@@ -1010,44 +1040,6 @@
           <w:bCs/>
           <w:lang w:val="en-GB"/>
         </w:rPr>
-        <w:t>Frontend</w:t>
-      </w:r>
-      <w:r>
-        <w:rPr>
-          <w:lang w:val="en-GB"/>
-        </w:rPr>
-        <w:t xml:space="preserve">, </w:t>
-      </w:r>
-      <w:r>
-        <w:rPr>
-          <w:lang w:val="en-GB"/>
-        </w:rPr>
-        <w:t xml:space="preserve">connected each other via the streaming bus. The Backend </w:t>
-      </w:r>
-      <w:r>
-        <w:rPr>
-          <w:lang w:val="en-GB"/>
-        </w:rPr>
-        <w:t xml:space="preserve">is the </w:t>
-      </w:r>
-      <w:r>
-        <w:rPr>
-          <w:lang w:val="en-GB"/>
-        </w:rPr>
-        <w:t>part that</w:t>
-      </w:r>
-      <w:r>
-        <w:rPr>
-          <w:lang w:val="en-GB"/>
-        </w:rPr>
-        <w:t xml:space="preserve"> strictly operate with the IOT devices and collect data from them. Instead, the Frontend contains all the components dedicated to the interaction with the </w:t>
-      </w:r>
-      <w:r>
-        <w:rPr>
-          <w:b/>
-          <w:bCs/>
-          <w:lang w:val="en-GB"/>
-        </w:rPr>
         <w:t>final User</w:t>
       </w:r>
       <w:r>
@@ -1062,6 +1054,32 @@
         </w:rPr>
         <w:t xml:space="preserve"> can check the entire system status and the detail of a single IOT device</w:t>
       </w:r>
+      <w:r>
+        <w:rPr>
+          <w:lang w:val="en-GB"/>
+        </w:rPr>
+        <w:t>.</w:t>
+      </w:r>
+    </w:p>
+    <w:p>
+      <w:pPr>
+        <w:rPr>
+          <w:lang w:val="en-GB"/>
+        </w:rPr>
+      </w:pPr>
+      <w:r>
+        <w:rPr>
+          <w:lang w:val="en-GB"/>
+        </w:rPr>
+        <w:t xml:space="preserve">There is a component which is dedicated to the User Interface, and it was developed using React. Some other components are developed using the Spring Boot Framework for the rest services, doing some scheduled jobs and maintain a socket service. </w:t>
+      </w:r>
+    </w:p>
+    <w:p>
+      <w:pPr>
+        <w:rPr>
+          <w:lang w:val="en-GB"/>
+        </w:rPr>
+      </w:pPr>
     </w:p>
     <w:sectPr>
       <w:headerReference w:type="default" r:id="rId8"/>
@@ -1075,7 +1093,7 @@
 </file>
 
 <file path=word/endnotes.xml><?xml version="1.0" encoding="utf-8"?>
-<w:endnotes xmlns:wpc="http://schemas.microsoft.com/office/word/2010/wordprocessingCanvas" xmlns:mc="http://schemas.openxmlformats.org/markup-compatibility/2006" xmlns:o="urn:schemas-microsoft-com:office:office" xmlns:r="http://schemas.openxmlformats.org/officeDocument/2006/relationships" xmlns:m="http://schemas.openxmlformats.org/officeDocument/2006/math" xmlns:v="urn:schemas-microsoft-com:vml" xmlns:wp14="http://schemas.microsoft.com/office/word/2010/wordprocessingDrawing" xmlns:wp="http://schemas.openxmlformats.org/drawingml/2006/wordprocessingDrawing" xmlns:w10="urn:schemas-microsoft-com:office:word" xmlns:w="http://schemas.openxmlformats.org/wordprocessingml/2006/main" xmlns:w14="http://schemas.microsoft.com/office/word/2010/wordml" xmlns:w15="http://schemas.microsoft.com/office/word/2012/wordml" xmlns:wpg="http://schemas.microsoft.com/office/word/2010/wordprocessingGroup" xmlns:wpi="http://schemas.microsoft.com/office/word/2010/wordprocessingInk" xmlns:wne="http://schemas.microsoft.com/office/word/2006/wordml" xmlns:wps="http://schemas.microsoft.com/office/word/2010/wordprocessingShape" mc:Ignorable="w14 w15 wp14">
+<w:endnotes xmlns:wpc="http://schemas.microsoft.com/office/word/2010/wordprocessingCanvas" xmlns:cx="http://schemas.microsoft.com/office/drawing/2014/chartex" xmlns:cx1="http://schemas.microsoft.com/office/drawing/2015/9/8/chartex" xmlns:cx2="http://schemas.microsoft.com/office/drawing/2015/10/21/chartex" xmlns:cx3="http://schemas.microsoft.com/office/drawing/2016/5/9/chartex" xmlns:cx4="http://schemas.microsoft.com/office/drawing/2016/5/10/chartex" xmlns:cx5="http://schemas.microsoft.com/office/drawing/2016/5/11/chartex" xmlns:cx6="http://schemas.microsoft.com/office/drawing/2016/5/12/chartex" xmlns:cx7="http://schemas.microsoft.com/office/drawing/2016/5/13/chartex" xmlns:cx8="http://schemas.microsoft.com/office/drawing/2016/5/14/chartex" xmlns:mc="http://schemas.openxmlformats.org/markup-compatibility/2006" xmlns:aink="http://schemas.microsoft.com/office/drawing/2016/ink" xmlns:am3d="http://schemas.microsoft.com/office/drawing/2017/model3d" xmlns:o="urn:schemas-microsoft-com:office:office" xmlns:oel="http://schemas.microsoft.com/office/2019/extlst" xmlns:r="http://schemas.openxmlformats.org/officeDocument/2006/relationships" xmlns:m="http://schemas.openxmlformats.org/officeDocument/2006/math" xmlns:v="urn:schemas-microsoft-com:vml" xmlns:wp14="http://schemas.microsoft.com/office/word/2010/wordprocessingDrawing" xmlns:wp="http://schemas.openxmlformats.org/drawingml/2006/wordprocessingDrawing" xmlns:w10="urn:schemas-microsoft-com:office:word" xmlns:w="http://schemas.openxmlformats.org/wordprocessingml/2006/main" xmlns:w14="http://schemas.microsoft.com/office/word/2010/wordml" xmlns:w15="http://schemas.microsoft.com/office/word/2012/wordml" xmlns:w16cex="http://schemas.microsoft.com/office/word/2018/wordml/cex" xmlns:w16cid="http://schemas.microsoft.com/office/word/2016/wordml/cid" xmlns:w16="http://schemas.microsoft.com/office/word/2018/wordml" xmlns:w16du="http://schemas.microsoft.com/office/word/2023/wordml/word16du" xmlns:w16sdtdh="http://schemas.microsoft.com/office/word/2020/wordml/sdtdatahash" xmlns:w16se="http://schemas.microsoft.com/office/word/2015/wordml/symex" xmlns:wpg="http://schemas.microsoft.com/office/word/2010/wordprocessingGroup" xmlns:wpi="http://schemas.microsoft.com/office/word/2010/wordprocessingInk" xmlns:wne="http://schemas.microsoft.com/office/word/2006/wordml" xmlns:wps="http://schemas.microsoft.com/office/word/2010/wordprocessingShape" mc:Ignorable="w14 w15 w16se w16cid w16 w16cex w16sdtdh wp14">
   <w:endnote w:type="separator" w:id="-1">
     <w:p>
       <w:pPr>
@@ -1100,7 +1118,7 @@
 </file>
 
 <file path=word/footnotes.xml><?xml version="1.0" encoding="utf-8"?>
-<w:footnotes xmlns:wpc="http://schemas.microsoft.com/office/word/2010/wordprocessingCanvas" xmlns:mc="http://schemas.openxmlformats.org/markup-compatibility/2006" xmlns:o="urn:schemas-microsoft-com:office:office" xmlns:r="http://schemas.openxmlformats.org/officeDocument/2006/relationships" xmlns:m="http://schemas.openxmlformats.org/officeDocument/2006/math" xmlns:v="urn:schemas-microsoft-com:vml" xmlns:wp14="http://schemas.microsoft.com/office/word/2010/wordprocessingDrawing" xmlns:wp="http://schemas.openxmlformats.org/drawingml/2006/wordprocessingDrawing" xmlns:w10="urn:schemas-microsoft-com:office:word" xmlns:w="http://schemas.openxmlformats.org/wordprocessingml/2006/main" xmlns:w14="http://schemas.microsoft.com/office/word/2010/wordml" xmlns:w15="http://schemas.microsoft.com/office/word/2012/wordml" xmlns:wpg="http://schemas.microsoft.com/office/word/2010/wordprocessingGroup" xmlns:wpi="http://schemas.microsoft.com/office/word/2010/wordprocessingInk" xmlns:wne="http://schemas.microsoft.com/office/word/2006/wordml" xmlns:wps="http://schemas.microsoft.com/office/word/2010/wordprocessingShape" mc:Ignorable="w14 w15 wp14">
+<w:footnotes xmlns:wpc="http://schemas.microsoft.com/office/word/2010/wordprocessingCanvas" xmlns:cx="http://schemas.microsoft.com/office/drawing/2014/chartex" xmlns:cx1="http://schemas.microsoft.com/office/drawing/2015/9/8/chartex" xmlns:cx2="http://schemas.microsoft.com/office/drawing/2015/10/21/chartex" xmlns:cx3="http://schemas.microsoft.com/office/drawing/2016/5/9/chartex" xmlns:cx4="http://schemas.microsoft.com/office/drawing/2016/5/10/chartex" xmlns:cx5="http://schemas.microsoft.com/office/drawing/2016/5/11/chartex" xmlns:cx6="http://schemas.microsoft.com/office/drawing/2016/5/12/chartex" xmlns:cx7="http://schemas.microsoft.com/office/drawing/2016/5/13/chartex" xmlns:cx8="http://schemas.microsoft.com/office/drawing/2016/5/14/chartex" xmlns:mc="http://schemas.openxmlformats.org/markup-compatibility/2006" xmlns:aink="http://schemas.microsoft.com/office/drawing/2016/ink" xmlns:am3d="http://schemas.microsoft.com/office/drawing/2017/model3d" xmlns:o="urn:schemas-microsoft-com:office:office" xmlns:oel="http://schemas.microsoft.com/office/2019/extlst" xmlns:r="http://schemas.openxmlformats.org/officeDocument/2006/relationships" xmlns:m="http://schemas.openxmlformats.org/officeDocument/2006/math" xmlns:v="urn:schemas-microsoft-com:vml" xmlns:wp14="http://schemas.microsoft.com/office/word/2010/wordprocessingDrawing" xmlns:wp="http://schemas.openxmlformats.org/drawingml/2006/wordprocessingDrawing" xmlns:w10="urn:schemas-microsoft-com:office:word" xmlns:w="http://schemas.openxmlformats.org/wordprocessingml/2006/main" xmlns:w14="http://schemas.microsoft.com/office/word/2010/wordml" xmlns:w15="http://schemas.microsoft.com/office/word/2012/wordml" xmlns:w16cex="http://schemas.microsoft.com/office/word/2018/wordml/cex" xmlns:w16cid="http://schemas.microsoft.com/office/word/2016/wordml/cid" xmlns:w16="http://schemas.microsoft.com/office/word/2018/wordml" xmlns:w16du="http://schemas.microsoft.com/office/word/2023/wordml/word16du" xmlns:w16sdtdh="http://schemas.microsoft.com/office/word/2020/wordml/sdtdatahash" xmlns:w16se="http://schemas.microsoft.com/office/word/2015/wordml/symex" xmlns:wpg="http://schemas.microsoft.com/office/word/2010/wordprocessingGroup" xmlns:wpi="http://schemas.microsoft.com/office/word/2010/wordprocessingInk" xmlns:wne="http://schemas.microsoft.com/office/word/2006/wordml" xmlns:wps="http://schemas.microsoft.com/office/word/2010/wordprocessingShape" mc:Ignorable="w14 w15 w16se w16cid w16 w16cex w16sdtdh wp14">
   <w:footnote w:type="separator" w:id="-1">
     <w:p>
       <w:pPr>
@@ -1125,7 +1143,7 @@
 </file>
 
 <file path=word/header1.xml><?xml version="1.0" encoding="utf-8"?>
-<w:hdr xmlns:wpc="http://schemas.microsoft.com/office/word/2010/wordprocessingCanvas" xmlns:mc="http://schemas.openxmlformats.org/markup-compatibility/2006" xmlns:o="urn:schemas-microsoft-com:office:office" xmlns:r="http://schemas.openxmlformats.org/officeDocument/2006/relationships" xmlns:m="http://schemas.openxmlformats.org/officeDocument/2006/math" xmlns:v="urn:schemas-microsoft-com:vml" xmlns:wp14="http://schemas.microsoft.com/office/word/2010/wordprocessingDrawing" xmlns:wp="http://schemas.openxmlformats.org/drawingml/2006/wordprocessingDrawing" xmlns:w10="urn:schemas-microsoft-com:office:word" xmlns:w="http://schemas.openxmlformats.org/wordprocessingml/2006/main" xmlns:w14="http://schemas.microsoft.com/office/word/2010/wordml" xmlns:w15="http://schemas.microsoft.com/office/word/2012/wordml" xmlns:wpg="http://schemas.microsoft.com/office/word/2010/wordprocessingGroup" xmlns:wpi="http://schemas.microsoft.com/office/word/2010/wordprocessingInk" xmlns:wne="http://schemas.microsoft.com/office/word/2006/wordml" xmlns:wps="http://schemas.microsoft.com/office/word/2010/wordprocessingShape" mc:Ignorable="w14 w15 wp14">
+<w:hdr xmlns:wpc="http://schemas.microsoft.com/office/word/2010/wordprocessingCanvas" xmlns:cx="http://schemas.microsoft.com/office/drawing/2014/chartex" xmlns:cx1="http://schemas.microsoft.com/office/drawing/2015/9/8/chartex" xmlns:cx2="http://schemas.microsoft.com/office/drawing/2015/10/21/chartex" xmlns:cx3="http://schemas.microsoft.com/office/drawing/2016/5/9/chartex" xmlns:cx4="http://schemas.microsoft.com/office/drawing/2016/5/10/chartex" xmlns:cx5="http://schemas.microsoft.com/office/drawing/2016/5/11/chartex" xmlns:cx6="http://schemas.microsoft.com/office/drawing/2016/5/12/chartex" xmlns:cx7="http://schemas.microsoft.com/office/drawing/2016/5/13/chartex" xmlns:cx8="http://schemas.microsoft.com/office/drawing/2016/5/14/chartex" xmlns:mc="http://schemas.openxmlformats.org/markup-compatibility/2006" xmlns:aink="http://schemas.microsoft.com/office/drawing/2016/ink" xmlns:am3d="http://schemas.microsoft.com/office/drawing/2017/model3d" xmlns:o="urn:schemas-microsoft-com:office:office" xmlns:oel="http://schemas.microsoft.com/office/2019/extlst" xmlns:r="http://schemas.openxmlformats.org/officeDocument/2006/relationships" xmlns:m="http://schemas.openxmlformats.org/officeDocument/2006/math" xmlns:v="urn:schemas-microsoft-com:vml" xmlns:wp14="http://schemas.microsoft.com/office/word/2010/wordprocessingDrawing" xmlns:wp="http://schemas.openxmlformats.org/drawingml/2006/wordprocessingDrawing" xmlns:w10="urn:schemas-microsoft-com:office:word" xmlns:w="http://schemas.openxmlformats.org/wordprocessingml/2006/main" xmlns:w14="http://schemas.microsoft.com/office/word/2010/wordml" xmlns:w15="http://schemas.microsoft.com/office/word/2012/wordml" xmlns:w16cex="http://schemas.microsoft.com/office/word/2018/wordml/cex" xmlns:w16cid="http://schemas.microsoft.com/office/word/2016/wordml/cid" xmlns:w16="http://schemas.microsoft.com/office/word/2018/wordml" xmlns:w16du="http://schemas.microsoft.com/office/word/2023/wordml/word16du" xmlns:w16sdtdh="http://schemas.microsoft.com/office/word/2020/wordml/sdtdatahash" xmlns:w16se="http://schemas.microsoft.com/office/word/2015/wordml/symex" xmlns:wpg="http://schemas.microsoft.com/office/word/2010/wordprocessingGroup" xmlns:wpi="http://schemas.microsoft.com/office/word/2010/wordprocessingInk" xmlns:wne="http://schemas.microsoft.com/office/word/2006/wordml" xmlns:wps="http://schemas.microsoft.com/office/word/2010/wordprocessingShape" mc:Ignorable="w14 w15 w16se w16cid w16 w16cex w16sdtdh wp14">
   <w:sdt>
     <w:sdtPr>
       <w:id w:val="380060006"/>
@@ -1138,7 +1156,7 @@
     <w:sdtContent>
       <w:p>
         <w:pPr>
-          <w:pStyle w:val="Intestazione"/>
+          <w:pStyle w:val="Header"/>
         </w:pPr>
         <w:r>
           <w:rPr>
@@ -1205,7 +1223,7 @@
                           <w:txbxContent>
                             <w:p>
                               <w:pPr>
-                                <w:pStyle w:val="Pidipagina"/>
+                                <w:pStyle w:val="Footer"/>
                                 <w:rPr>
                                   <w:rFonts w:asciiTheme="majorHAnsi" w:eastAsiaTheme="majorEastAsia" w:hAnsiTheme="majorHAnsi" w:cstheme="majorBidi"/>
                                   <w:sz w:val="44"/>
@@ -1336,7 +1354,7 @@
 </file>
 
 <file path=word/numbering.xml><?xml version="1.0" encoding="utf-8"?>
-<w:numbering xmlns:wpc="http://schemas.microsoft.com/office/word/2010/wordprocessingCanvas" xmlns:mc="http://schemas.openxmlformats.org/markup-compatibility/2006" xmlns:o="urn:schemas-microsoft-com:office:office" xmlns:r="http://schemas.openxmlformats.org/officeDocument/2006/relationships" xmlns:m="http://schemas.openxmlformats.org/officeDocument/2006/math" xmlns:v="urn:schemas-microsoft-com:vml" xmlns:wp14="http://schemas.microsoft.com/office/word/2010/wordprocessingDrawing" xmlns:wp="http://schemas.openxmlformats.org/drawingml/2006/wordprocessingDrawing" xmlns:w10="urn:schemas-microsoft-com:office:word" xmlns:w="http://schemas.openxmlformats.org/wordprocessingml/2006/main" xmlns:w14="http://schemas.microsoft.com/office/word/2010/wordml" xmlns:w15="http://schemas.microsoft.com/office/word/2012/wordml" xmlns:wpg="http://schemas.microsoft.com/office/word/2010/wordprocessingGroup" xmlns:wpi="http://schemas.microsoft.com/office/word/2010/wordprocessingInk" xmlns:wne="http://schemas.microsoft.com/office/word/2006/wordml" xmlns:wps="http://schemas.microsoft.com/office/word/2010/wordprocessingShape" mc:Ignorable="w14 w15 wp14">
+<w:numbering xmlns:wpc="http://schemas.microsoft.com/office/word/2010/wordprocessingCanvas" xmlns:cx="http://schemas.microsoft.com/office/drawing/2014/chartex" xmlns:cx1="http://schemas.microsoft.com/office/drawing/2015/9/8/chartex" xmlns:cx2="http://schemas.microsoft.com/office/drawing/2015/10/21/chartex" xmlns:cx3="http://schemas.microsoft.com/office/drawing/2016/5/9/chartex" xmlns:cx4="http://schemas.microsoft.com/office/drawing/2016/5/10/chartex" xmlns:cx5="http://schemas.microsoft.com/office/drawing/2016/5/11/chartex" xmlns:cx6="http://schemas.microsoft.com/office/drawing/2016/5/12/chartex" xmlns:cx7="http://schemas.microsoft.com/office/drawing/2016/5/13/chartex" xmlns:cx8="http://schemas.microsoft.com/office/drawing/2016/5/14/chartex" xmlns:mc="http://schemas.openxmlformats.org/markup-compatibility/2006" xmlns:aink="http://schemas.microsoft.com/office/drawing/2016/ink" xmlns:am3d="http://schemas.microsoft.com/office/drawing/2017/model3d" xmlns:o="urn:schemas-microsoft-com:office:office" xmlns:oel="http://schemas.microsoft.com/office/2019/extlst" xmlns:r="http://schemas.openxmlformats.org/officeDocument/2006/relationships" xmlns:m="http://schemas.openxmlformats.org/officeDocument/2006/math" xmlns:v="urn:schemas-microsoft-com:vml" xmlns:wp14="http://schemas.microsoft.com/office/word/2010/wordprocessingDrawing" xmlns:wp="http://schemas.openxmlformats.org/drawingml/2006/wordprocessingDrawing" xmlns:w10="urn:schemas-microsoft-com:office:word" xmlns:w="http://schemas.openxmlformats.org/wordprocessingml/2006/main" xmlns:w14="http://schemas.microsoft.com/office/word/2010/wordml" xmlns:w15="http://schemas.microsoft.com/office/word/2012/wordml" xmlns:w16cex="http://schemas.microsoft.com/office/word/2018/wordml/cex" xmlns:w16cid="http://schemas.microsoft.com/office/word/2016/wordml/cid" xmlns:w16="http://schemas.microsoft.com/office/word/2018/wordml" xmlns:w16du="http://schemas.microsoft.com/office/word/2023/wordml/word16du" xmlns:w16sdtdh="http://schemas.microsoft.com/office/word/2020/wordml/sdtdatahash" xmlns:w16se="http://schemas.microsoft.com/office/word/2015/wordml/symex" xmlns:wpg="http://schemas.microsoft.com/office/word/2010/wordprocessingGroup" xmlns:wpi="http://schemas.microsoft.com/office/word/2010/wordprocessingInk" xmlns:wne="http://schemas.microsoft.com/office/word/2006/wordml" xmlns:wps="http://schemas.microsoft.com/office/word/2010/wordprocessingShape" mc:Ignorable="w14 w15 w16se w16cid w16 w16cex w16sdtdh wp14">
   <w:abstractNum w:abstractNumId="0" w15:restartNumberingAfterBreak="0">
     <w:nsid w:val="66FD36C9"/>
     <w:multiLevelType w:val="hybridMultilevel"/>
@@ -1450,14 +1468,14 @@
       </w:rPr>
     </w:lvl>
   </w:abstractNum>
-  <w:num w:numId="1">
+  <w:num w:numId="1" w16cid:durableId="1314412562">
     <w:abstractNumId w:val="0"/>
   </w:num>
 </w:numbering>
 </file>
 
 <file path=word/styles.xml><?xml version="1.0" encoding="utf-8"?>
-<w:styles xmlns:mc="http://schemas.openxmlformats.org/markup-compatibility/2006" xmlns:r="http://schemas.openxmlformats.org/officeDocument/2006/relationships" xmlns:w="http://schemas.openxmlformats.org/wordprocessingml/2006/main" xmlns:w14="http://schemas.microsoft.com/office/word/2010/wordml" xmlns:w15="http://schemas.microsoft.com/office/word/2012/wordml" mc:Ignorable="w14 w15">
+<w:styles xmlns:mc="http://schemas.openxmlformats.org/markup-compatibility/2006" xmlns:r="http://schemas.openxmlformats.org/officeDocument/2006/relationships" xmlns:w="http://schemas.openxmlformats.org/wordprocessingml/2006/main" xmlns:w14="http://schemas.microsoft.com/office/word/2010/wordml" xmlns:w15="http://schemas.microsoft.com/office/word/2012/wordml" xmlns:w16cex="http://schemas.microsoft.com/office/word/2018/wordml/cex" xmlns:w16cid="http://schemas.microsoft.com/office/word/2016/wordml/cid" xmlns:w16="http://schemas.microsoft.com/office/word/2018/wordml" xmlns:w16sdtdh="http://schemas.microsoft.com/office/word/2020/wordml/sdtdatahash" xmlns:w16se="http://schemas.microsoft.com/office/word/2015/wordml/symex" mc:Ignorable="w14 w15 w16se w16cid w16 w16cex w16sdtdh">
   <w:docDefaults>
     <w:rPrDefault>
       <w:rPr>
@@ -1473,7 +1491,7 @@
       </w:pPr>
     </w:pPrDefault>
   </w:docDefaults>
-  <w:latentStyles w:defLockedState="0" w:defUIPriority="99" w:defSemiHidden="0" w:defUnhideWhenUsed="0" w:defQFormat="0" w:count="371">
+  <w:latentStyles w:defLockedState="0" w:defUIPriority="99" w:defSemiHidden="0" w:defUnhideWhenUsed="0" w:defQFormat="0" w:count="376">
     <w:lsdException w:name="Normal" w:uiPriority="0" w:qFormat="1"/>
     <w:lsdException w:name="heading 1" w:uiPriority="9" w:qFormat="1"/>
     <w:lsdException w:name="heading 2" w:semiHidden="1" w:uiPriority="9" w:unhideWhenUsed="1" w:qFormat="1"/>
@@ -1579,7 +1597,6 @@
     <w:lsdException w:name="HTML Sample" w:semiHidden="1" w:unhideWhenUsed="1"/>
     <w:lsdException w:name="HTML Typewriter" w:semiHidden="1" w:unhideWhenUsed="1"/>
     <w:lsdException w:name="HTML Variable" w:semiHidden="1" w:unhideWhenUsed="1"/>
-    <w:lsdException w:name="Normal Table" w:semiHidden="1" w:unhideWhenUsed="1"/>
     <w:lsdException w:name="annotation subject" w:semiHidden="1" w:unhideWhenUsed="1"/>
     <w:lsdException w:name="No List" w:semiHidden="1" w:unhideWhenUsed="1"/>
     <w:lsdException w:name="Outline List 1" w:semiHidden="1" w:unhideWhenUsed="1"/>
@@ -1622,11 +1639,8 @@
     <w:lsdException w:name="Table Contemporary" w:semiHidden="1" w:unhideWhenUsed="1"/>
     <w:lsdException w:name="Table Elegant" w:semiHidden="1" w:unhideWhenUsed="1"/>
     <w:lsdException w:name="Table Professional" w:semiHidden="1" w:unhideWhenUsed="1"/>
-    <w:lsdException w:name="Table Subtle 1" w:semiHidden="1" w:unhideWhenUsed="1"/>
     <w:lsdException w:name="Table Subtle 2" w:semiHidden="1" w:unhideWhenUsed="1"/>
     <w:lsdException w:name="Table Web 1" w:semiHidden="1" w:unhideWhenUsed="1"/>
-    <w:lsdException w:name="Table Web 2" w:semiHidden="1" w:unhideWhenUsed="1"/>
-    <w:lsdException w:name="Table Web 3" w:semiHidden="1" w:unhideWhenUsed="1"/>
     <w:lsdException w:name="Balloon Text" w:semiHidden="1" w:unhideWhenUsed="1"/>
     <w:lsdException w:name="Table Grid" w:uiPriority="39"/>
     <w:lsdException w:name="Table Theme" w:semiHidden="1" w:unhideWhenUsed="1"/>
@@ -1845,16 +1859,21 @@
     <w:lsdException w:name="List Table 5 Dark Accent 6" w:uiPriority="50"/>
     <w:lsdException w:name="List Table 6 Colorful Accent 6" w:uiPriority="51"/>
     <w:lsdException w:name="List Table 7 Colorful Accent 6" w:uiPriority="52"/>
+    <w:lsdException w:name="Mention" w:semiHidden="1" w:unhideWhenUsed="1"/>
+    <w:lsdException w:name="Smart Hyperlink" w:semiHidden="1" w:unhideWhenUsed="1"/>
+    <w:lsdException w:name="Hashtag" w:semiHidden="1" w:unhideWhenUsed="1"/>
+    <w:lsdException w:name="Unresolved Mention" w:semiHidden="1" w:unhideWhenUsed="1"/>
+    <w:lsdException w:name="Smart Link" w:semiHidden="1" w:unhideWhenUsed="1"/>
   </w:latentStyles>
-  <w:style w:type="paragraph" w:default="1" w:styleId="Normale">
+  <w:style w:type="paragraph" w:default="1" w:styleId="Normal">
     <w:name w:val="Normal"/>
     <w:qFormat/>
   </w:style>
-  <w:style w:type="paragraph" w:styleId="Titolo1">
+  <w:style w:type="paragraph" w:styleId="Heading1">
     <w:name w:val="heading 1"/>
-    <w:basedOn w:val="Normale"/>
-    <w:next w:val="Normale"/>
-    <w:link w:val="Titolo1Carattere"/>
+    <w:basedOn w:val="Normal"/>
+    <w:next w:val="Normal"/>
+    <w:link w:val="Heading1Char"/>
     <w:uiPriority w:val="9"/>
     <w:qFormat/>
     <w:rsid w:val="00653875"/>
@@ -1871,11 +1890,11 @@
       <w:szCs w:val="32"/>
     </w:rPr>
   </w:style>
-  <w:style w:type="paragraph" w:styleId="Titolo2">
+  <w:style w:type="paragraph" w:styleId="Heading2">
     <w:name w:val="heading 2"/>
-    <w:basedOn w:val="Normale"/>
-    <w:next w:val="Normale"/>
-    <w:link w:val="Titolo2Carattere"/>
+    <w:basedOn w:val="Normal"/>
+    <w:next w:val="Normal"/>
+    <w:link w:val="Heading2Char"/>
     <w:uiPriority w:val="9"/>
     <w:unhideWhenUsed/>
     <w:qFormat/>
@@ -1893,13 +1912,13 @@
       <w:szCs w:val="26"/>
     </w:rPr>
   </w:style>
-  <w:style w:type="character" w:default="1" w:styleId="Carpredefinitoparagrafo">
+  <w:style w:type="character" w:default="1" w:styleId="DefaultParagraphFont">
     <w:name w:val="Default Paragraph Font"/>
     <w:uiPriority w:val="1"/>
     <w:semiHidden/>
     <w:unhideWhenUsed/>
   </w:style>
-  <w:style w:type="table" w:default="1" w:styleId="Tabellanormale">
+  <w:style w:type="table" w:default="1" w:styleId="TableNormal">
     <w:name w:val="Normal Table"/>
     <w:uiPriority w:val="99"/>
     <w:semiHidden/>
@@ -1914,16 +1933,16 @@
       </w:tblCellMar>
     </w:tblPr>
   </w:style>
-  <w:style w:type="numbering" w:default="1" w:styleId="Nessunelenco">
+  <w:style w:type="numbering" w:default="1" w:styleId="NoList">
     <w:name w:val="No List"/>
     <w:uiPriority w:val="99"/>
     <w:semiHidden/>
     <w:unhideWhenUsed/>
   </w:style>
-  <w:style w:type="character" w:customStyle="1" w:styleId="Titolo1Carattere">
-    <w:name w:val="Titolo 1 Carattere"/>
-    <w:basedOn w:val="Carpredefinitoparagrafo"/>
-    <w:link w:val="Titolo1"/>
+  <w:style w:type="character" w:customStyle="1" w:styleId="Heading1Char">
+    <w:name w:val="Heading 1 Char"/>
+    <w:basedOn w:val="DefaultParagraphFont"/>
+    <w:link w:val="Heading1"/>
     <w:uiPriority w:val="9"/>
     <w:rsid w:val="00653875"/>
     <w:rPr>
@@ -1933,7 +1952,7 @@
       <w:szCs w:val="32"/>
     </w:rPr>
   </w:style>
-  <w:style w:type="paragraph" w:styleId="Revisione">
+  <w:style w:type="paragraph" w:styleId="Revision">
     <w:name w:val="Revision"/>
     <w:hidden/>
     <w:uiPriority w:val="99"/>
@@ -1943,9 +1962,9 @@
       <w:spacing w:after="0" w:line="240" w:lineRule="auto"/>
     </w:pPr>
   </w:style>
-  <w:style w:type="paragraph" w:styleId="Paragrafoelenco">
+  <w:style w:type="paragraph" w:styleId="ListParagraph">
     <w:name w:val="List Paragraph"/>
-    <w:basedOn w:val="Normale"/>
+    <w:basedOn w:val="Normal"/>
     <w:uiPriority w:val="34"/>
     <w:qFormat/>
     <w:rsid w:val="00653875"/>
@@ -1954,10 +1973,10 @@
       <w:contextualSpacing/>
     </w:pPr>
   </w:style>
-  <w:style w:type="paragraph" w:styleId="Intestazione">
+  <w:style w:type="paragraph" w:styleId="Header">
     <w:name w:val="header"/>
-    <w:basedOn w:val="Normale"/>
-    <w:link w:val="IntestazioneCarattere"/>
+    <w:basedOn w:val="Normal"/>
+    <w:link w:val="HeaderChar"/>
     <w:uiPriority w:val="99"/>
     <w:unhideWhenUsed/>
     <w:rsid w:val="00653875"/>
@@ -1969,17 +1988,17 @@
       <w:spacing w:after="0" w:line="240" w:lineRule="auto"/>
     </w:pPr>
   </w:style>
-  <w:style w:type="character" w:customStyle="1" w:styleId="IntestazioneCarattere">
-    <w:name w:val="Intestazione Carattere"/>
-    <w:basedOn w:val="Carpredefinitoparagrafo"/>
-    <w:link w:val="Intestazione"/>
+  <w:style w:type="character" w:customStyle="1" w:styleId="HeaderChar">
+    <w:name w:val="Header Char"/>
+    <w:basedOn w:val="DefaultParagraphFont"/>
+    <w:link w:val="Header"/>
     <w:uiPriority w:val="99"/>
     <w:rsid w:val="00653875"/>
   </w:style>
-  <w:style w:type="paragraph" w:styleId="Pidipagina">
+  <w:style w:type="paragraph" w:styleId="Footer">
     <w:name w:val="footer"/>
-    <w:basedOn w:val="Normale"/>
-    <w:link w:val="PidipaginaCarattere"/>
+    <w:basedOn w:val="Normal"/>
+    <w:link w:val="FooterChar"/>
     <w:uiPriority w:val="99"/>
     <w:unhideWhenUsed/>
     <w:rsid w:val="00653875"/>
@@ -1991,17 +2010,17 @@
       <w:spacing w:after="0" w:line="240" w:lineRule="auto"/>
     </w:pPr>
   </w:style>
-  <w:style w:type="character" w:customStyle="1" w:styleId="PidipaginaCarattere">
-    <w:name w:val="Piè di pagina Carattere"/>
-    <w:basedOn w:val="Carpredefinitoparagrafo"/>
-    <w:link w:val="Pidipagina"/>
+  <w:style w:type="character" w:customStyle="1" w:styleId="FooterChar">
+    <w:name w:val="Footer Char"/>
+    <w:basedOn w:val="DefaultParagraphFont"/>
+    <w:link w:val="Footer"/>
     <w:uiPriority w:val="99"/>
     <w:rsid w:val="00653875"/>
   </w:style>
-  <w:style w:type="paragraph" w:styleId="Titolosommario">
+  <w:style w:type="paragraph" w:styleId="TOCHeading">
     <w:name w:val="TOC Heading"/>
-    <w:basedOn w:val="Titolo1"/>
-    <w:next w:val="Normale"/>
+    <w:basedOn w:val="Heading1"/>
+    <w:next w:val="Normal"/>
     <w:uiPriority w:val="39"/>
     <w:unhideWhenUsed/>
     <w:qFormat/>
@@ -2013,10 +2032,10 @@
       <w:lang w:eastAsia="it-IT"/>
     </w:rPr>
   </w:style>
-  <w:style w:type="paragraph" w:styleId="Sommario2">
+  <w:style w:type="paragraph" w:styleId="TOC2">
     <w:name w:val="toc 2"/>
-    <w:basedOn w:val="Normale"/>
-    <w:next w:val="Normale"/>
+    <w:basedOn w:val="Normal"/>
+    <w:next w:val="Normal"/>
     <w:autoRedefine/>
     <w:uiPriority w:val="39"/>
     <w:unhideWhenUsed/>
@@ -2030,10 +2049,10 @@
       <w:lang w:eastAsia="it-IT"/>
     </w:rPr>
   </w:style>
-  <w:style w:type="paragraph" w:styleId="Sommario1">
+  <w:style w:type="paragraph" w:styleId="TOC1">
     <w:name w:val="toc 1"/>
-    <w:basedOn w:val="Normale"/>
-    <w:next w:val="Normale"/>
+    <w:basedOn w:val="Normal"/>
+    <w:next w:val="Normal"/>
     <w:autoRedefine/>
     <w:uiPriority w:val="39"/>
     <w:unhideWhenUsed/>
@@ -2046,10 +2065,10 @@
       <w:lang w:eastAsia="it-IT"/>
     </w:rPr>
   </w:style>
-  <w:style w:type="paragraph" w:styleId="Sommario3">
+  <w:style w:type="paragraph" w:styleId="TOC3">
     <w:name w:val="toc 3"/>
-    <w:basedOn w:val="Normale"/>
-    <w:next w:val="Normale"/>
+    <w:basedOn w:val="Normal"/>
+    <w:next w:val="Normal"/>
     <w:autoRedefine/>
     <w:uiPriority w:val="39"/>
     <w:unhideWhenUsed/>
@@ -2063,10 +2082,10 @@
       <w:lang w:eastAsia="it-IT"/>
     </w:rPr>
   </w:style>
-  <w:style w:type="character" w:customStyle="1" w:styleId="Titolo2Carattere">
-    <w:name w:val="Titolo 2 Carattere"/>
-    <w:basedOn w:val="Carpredefinitoparagrafo"/>
-    <w:link w:val="Titolo2"/>
+  <w:style w:type="character" w:customStyle="1" w:styleId="Heading2Char">
+    <w:name w:val="Heading 2 Char"/>
+    <w:basedOn w:val="DefaultParagraphFont"/>
+    <w:link w:val="Heading2"/>
     <w:uiPriority w:val="9"/>
     <w:rsid w:val="00861B8F"/>
     <w:rPr>

</xml_diff>